<commit_message>
Clean up proposal formatting
</commit_message>
<xml_diff>
--- a/Project 4 Proposal.docx
+++ b/Project 4 Proposal.docx
@@ -3,162 +3,525 @@
 <w:document xmlns:wpc="http://schemas.microsoft.com/office/word/2010/wordprocessingCanvas" xmlns:cx="http://schemas.microsoft.com/office/drawing/2014/chartex" xmlns:cx1="http://schemas.microsoft.com/office/drawing/2015/9/8/chartex" xmlns:cx2="http://schemas.microsoft.com/office/drawing/2015/10/21/chartex" xmlns:cx3="http://schemas.microsoft.com/office/drawing/2016/5/9/chartex" xmlns:cx4="http://schemas.microsoft.com/office/drawing/2016/5/10/chartex" xmlns:cx5="http://schemas.microsoft.com/office/drawing/2016/5/11/chartex" xmlns:cx6="http://schemas.microsoft.com/office/drawing/2016/5/12/chartex" xmlns:cx7="http://schemas.microsoft.com/office/drawing/2016/5/13/chartex" xmlns:cx8="http://schemas.microsoft.com/office/drawing/2016/5/14/chartex" xmlns:mc="http://schemas.openxmlformats.org/markup-compatibility/2006" xmlns:aink="http://schemas.microsoft.com/office/drawing/2016/ink" xmlns:am3d="http://schemas.microsoft.com/office/drawing/2017/model3d" xmlns:o="urn:schemas-microsoft-com:office:office" xmlns:oel="http://schemas.microsoft.com/office/2019/extlst" xmlns:r="http://schemas.openxmlformats.org/officeDocument/2006/relationships" xmlns:m="http://schemas.openxmlformats.org/officeDocument/2006/math" xmlns:v="urn:schemas-microsoft-com:vml" xmlns:wp14="http://schemas.microsoft.com/office/word/2010/wordprocessingDrawing" xmlns:wp="http://schemas.openxmlformats.org/drawingml/2006/wordprocessingDrawing" xmlns:w10="urn:schemas-microsoft-com:office:word" xmlns:w="http://schemas.openxmlformats.org/wordprocessingml/2006/main" xmlns:w14="http://schemas.microsoft.com/office/word/2010/wordml" xmlns:w15="http://schemas.microsoft.com/office/word/2012/wordml" xmlns:w16cex="http://schemas.microsoft.com/office/word/2018/wordml/cex" xmlns:w16cid="http://schemas.microsoft.com/office/word/2016/wordml/cid" xmlns:w16="http://schemas.microsoft.com/office/word/2018/wordml" xmlns:w16sdtdh="http://schemas.microsoft.com/office/word/2020/wordml/sdtdatahash" xmlns:w16se="http://schemas.microsoft.com/office/word/2015/wordml/symex" xmlns:wpg="http://schemas.microsoft.com/office/word/2010/wordprocessingGroup" xmlns:wpi="http://schemas.microsoft.com/office/word/2010/wordprocessingInk" xmlns:wne="http://schemas.microsoft.com/office/word/2006/wordml" xmlns:wps="http://schemas.microsoft.com/office/word/2010/wordprocessingShape" mc:Ignorable="w14 w15 w16se w16cid w16 w16cex w16sdtdh wp14">
   <w:body>
     <w:p>
-      <w:r>
+      <w:pPr>
+        <w:jc w:val="center"/>
+        <w:rPr>
+          <w:rFonts w:ascii="Arial" w:hAnsi="Arial" w:cs="Arial"/>
+          <w:b/>
+          <w:bCs/>
+          <w:sz w:val="24"/>
+          <w:szCs w:val="24"/>
+        </w:rPr>
+      </w:pPr>
+      <w:r>
+        <w:rPr>
+          <w:rFonts w:ascii="Arial" w:hAnsi="Arial" w:cs="Arial"/>
+          <w:b/>
+          <w:bCs/>
+          <w:sz w:val="24"/>
+          <w:szCs w:val="24"/>
+        </w:rPr>
         <w:t>Project 4</w:t>
       </w:r>
-    </w:p>
-    <w:p>
-      <w:r>
-        <w:t>Project Tittle:</w:t>
-      </w:r>
-      <w:r>
-        <w:t xml:space="preserve"> Classifying</w:t>
-      </w:r>
-      <w:r>
-        <w:t xml:space="preserve"> Human emotions</w:t>
-      </w:r>
-      <w:r>
+      <w:r>
+        <w:rPr>
+          <w:rFonts w:ascii="Arial" w:hAnsi="Arial" w:cs="Arial"/>
+          <w:b/>
+          <w:bCs/>
+          <w:sz w:val="24"/>
+          <w:szCs w:val="24"/>
+        </w:rPr>
+        <w:t xml:space="preserve"> Proposal</w:t>
+      </w:r>
+    </w:p>
+    <w:p>
+      <w:pPr>
+        <w:rPr>
+          <w:rFonts w:ascii="Arial" w:hAnsi="Arial" w:cs="Arial"/>
+          <w:sz w:val="24"/>
+          <w:szCs w:val="24"/>
+        </w:rPr>
+      </w:pPr>
+      <w:r>
+        <w:rPr>
+          <w:rFonts w:ascii="Arial" w:hAnsi="Arial" w:cs="Arial"/>
+          <w:b/>
+          <w:bCs/>
+        </w:rPr>
+        <w:t xml:space="preserve">Title: </w:t>
+      </w:r>
+      <w:r>
+        <w:rPr>
+          <w:rFonts w:ascii="Arial" w:hAnsi="Arial" w:cs="Arial"/>
+        </w:rPr>
+        <w:t>Classifying</w:t>
+      </w:r>
+      <w:r>
+        <w:rPr>
+          <w:rFonts w:ascii="Arial" w:hAnsi="Arial" w:cs="Arial"/>
+        </w:rPr>
+        <w:t xml:space="preserve"> Human </w:t>
+      </w:r>
+      <w:r>
+        <w:rPr>
+          <w:rFonts w:ascii="Arial" w:hAnsi="Arial" w:cs="Arial"/>
+        </w:rPr>
+        <w:t>E</w:t>
+      </w:r>
+      <w:r>
+        <w:rPr>
+          <w:rFonts w:ascii="Arial" w:hAnsi="Arial" w:cs="Arial"/>
+        </w:rPr>
+        <w:t>motions</w:t>
+      </w:r>
+    </w:p>
+    <w:p>
+      <w:pPr>
+        <w:rPr>
+          <w:rFonts w:ascii="Arial" w:hAnsi="Arial" w:cs="Arial"/>
+        </w:rPr>
+      </w:pPr>
+      <w:r>
+        <w:rPr>
+          <w:rFonts w:ascii="Arial" w:hAnsi="Arial" w:cs="Arial"/>
+          <w:b/>
+          <w:bCs/>
+        </w:rPr>
+        <w:t xml:space="preserve">Team Members: </w:t>
+      </w:r>
+      <w:r>
+        <w:rPr>
+          <w:rFonts w:ascii="Arial" w:hAnsi="Arial" w:cs="Arial"/>
+        </w:rPr>
+        <w:t xml:space="preserve">Wilfred </w:t>
+      </w:r>
+      <w:proofErr w:type="spellStart"/>
+      <w:r>
+        <w:rPr>
+          <w:rFonts w:ascii="Arial" w:hAnsi="Arial" w:cs="Arial"/>
+        </w:rPr>
+        <w:t>Andoh</w:t>
+      </w:r>
+      <w:proofErr w:type="spellEnd"/>
+      <w:r>
+        <w:rPr>
+          <w:rFonts w:ascii="Arial" w:hAnsi="Arial" w:cs="Arial"/>
+        </w:rPr>
+        <w:t xml:space="preserve">, </w:t>
+      </w:r>
+      <w:proofErr w:type="spellStart"/>
+      <w:r>
+        <w:rPr>
+          <w:rFonts w:ascii="Arial" w:hAnsi="Arial" w:cs="Arial"/>
+        </w:rPr>
+        <w:t>Alam</w:t>
+      </w:r>
+      <w:proofErr w:type="spellEnd"/>
+      <w:r>
+        <w:rPr>
+          <w:rFonts w:ascii="Arial" w:hAnsi="Arial" w:cs="Arial"/>
+        </w:rPr>
+        <w:t xml:space="preserve"> Parvez, Patel Kaushal &amp; Frank Mc</w:t>
+      </w:r>
+      <w:r>
+        <w:rPr>
+          <w:rFonts w:ascii="Arial" w:hAnsi="Arial" w:cs="Arial"/>
+        </w:rPr>
+        <w:t>K</w:t>
+      </w:r>
+      <w:r>
+        <w:rPr>
+          <w:rFonts w:ascii="Arial" w:hAnsi="Arial" w:cs="Arial"/>
+        </w:rPr>
+        <w:t>enzie</w:t>
+      </w:r>
+      <w:r>
+        <w:rPr>
+          <w:rFonts w:ascii="Arial" w:hAnsi="Arial" w:cs="Arial"/>
+        </w:rPr>
+        <w:t>-Stripp</w:t>
+      </w:r>
+    </w:p>
+    <w:p>
+      <w:pPr>
+        <w:rPr>
+          <w:rFonts w:ascii="Arial" w:hAnsi="Arial" w:cs="Arial"/>
+          <w:b/>
+          <w:bCs/>
+        </w:rPr>
+      </w:pPr>
+      <w:r>
+        <w:rPr>
+          <w:rFonts w:ascii="Arial" w:hAnsi="Arial" w:cs="Arial"/>
+          <w:b/>
+          <w:bCs/>
+        </w:rPr>
+        <w:t xml:space="preserve">Project </w:t>
+      </w:r>
+      <w:r>
+        <w:rPr>
+          <w:rFonts w:ascii="Arial" w:hAnsi="Arial" w:cs="Arial"/>
+          <w:b/>
+          <w:bCs/>
+        </w:rPr>
+        <w:t>D</w:t>
+      </w:r>
+      <w:r>
+        <w:rPr>
+          <w:rFonts w:ascii="Arial" w:hAnsi="Arial" w:cs="Arial"/>
+          <w:b/>
+          <w:bCs/>
+        </w:rPr>
+        <w:t>escription/Outline:</w:t>
+      </w:r>
+    </w:p>
+    <w:p>
+      <w:pPr>
+        <w:rPr>
+          <w:rFonts w:ascii="Arial" w:hAnsi="Arial" w:cs="Arial"/>
+        </w:rPr>
+      </w:pPr>
+      <w:r>
+        <w:rPr>
+          <w:rFonts w:ascii="Arial" w:hAnsi="Arial" w:cs="Arial"/>
+        </w:rPr>
+        <w:t>Creating a machine learning model for classifying images</w:t>
+      </w:r>
+      <w:r>
+        <w:rPr>
+          <w:rFonts w:ascii="Arial" w:hAnsi="Arial" w:cs="Arial"/>
+        </w:rPr>
+        <w:t xml:space="preserve"> of </w:t>
+      </w:r>
+      <w:r>
+        <w:rPr>
+          <w:rFonts w:ascii="Arial" w:hAnsi="Arial" w:cs="Arial"/>
+        </w:rPr>
+        <w:t>h</w:t>
+      </w:r>
+      <w:r>
+        <w:rPr>
+          <w:rFonts w:ascii="Arial" w:hAnsi="Arial" w:cs="Arial"/>
+        </w:rPr>
+        <w:t xml:space="preserve">uman </w:t>
+      </w:r>
+      <w:r>
+        <w:rPr>
+          <w:rFonts w:ascii="Arial" w:hAnsi="Arial" w:cs="Arial"/>
+        </w:rPr>
+        <w:t>facial expression</w:t>
+      </w:r>
+      <w:r>
+        <w:rPr>
+          <w:rFonts w:ascii="Arial" w:hAnsi="Arial" w:cs="Arial"/>
+        </w:rPr>
+        <w:t>s</w:t>
+      </w:r>
+      <w:r>
+        <w:rPr>
+          <w:rFonts w:ascii="Arial" w:hAnsi="Arial" w:cs="Arial"/>
+        </w:rPr>
+        <w:t xml:space="preserve"> </w:t>
+      </w:r>
+      <w:r>
+        <w:rPr>
+          <w:rFonts w:ascii="Arial" w:hAnsi="Arial" w:cs="Arial"/>
+        </w:rPr>
+        <w:t xml:space="preserve">by their emotion, </w:t>
+      </w:r>
+      <w:r>
+        <w:rPr>
+          <w:rFonts w:ascii="Arial" w:hAnsi="Arial" w:cs="Arial"/>
+        </w:rPr>
+        <w:t>in</w:t>
+      </w:r>
+      <w:r>
+        <w:rPr>
+          <w:rFonts w:ascii="Arial" w:hAnsi="Arial" w:cs="Arial"/>
+        </w:rPr>
+        <w:t>to one of</w:t>
+      </w:r>
+      <w:r>
+        <w:rPr>
+          <w:rFonts w:ascii="Arial" w:hAnsi="Arial" w:cs="Arial"/>
+        </w:rPr>
+        <w:t xml:space="preserve"> eight </w:t>
+      </w:r>
+      <w:r>
+        <w:rPr>
+          <w:rFonts w:ascii="Arial" w:hAnsi="Arial" w:cs="Arial"/>
+        </w:rPr>
+        <w:t xml:space="preserve">different </w:t>
+      </w:r>
+      <w:r>
+        <w:rPr>
+          <w:rFonts w:ascii="Arial" w:hAnsi="Arial" w:cs="Arial"/>
+        </w:rPr>
+        <w:t>categories</w:t>
+      </w:r>
+      <w:r>
+        <w:rPr>
+          <w:rFonts w:ascii="Arial" w:hAnsi="Arial" w:cs="Arial"/>
+        </w:rPr>
         <w:t>.</w:t>
       </w:r>
     </w:p>
     <w:p>
-      <w:r>
-        <w:t xml:space="preserve">Team </w:t>
-      </w:r>
-      <w:r>
-        <w:t>Members:</w:t>
-      </w:r>
-      <w:r>
-        <w:t xml:space="preserve"> Wilfred Andoh, </w:t>
-      </w:r>
-      <w:proofErr w:type="spellStart"/>
-      <w:r>
-        <w:t>Alam</w:t>
-      </w:r>
-      <w:proofErr w:type="spellEnd"/>
-      <w:r>
+      <w:pPr>
+        <w:rPr>
+          <w:rFonts w:ascii="Arial" w:hAnsi="Arial" w:cs="Arial"/>
+        </w:rPr>
+      </w:pPr>
+      <w:r>
+        <w:rPr>
+          <w:rFonts w:ascii="Arial" w:hAnsi="Arial" w:cs="Arial"/>
+        </w:rPr>
+        <w:t>The dataset used was</w:t>
+      </w:r>
+      <w:r>
+        <w:rPr>
+          <w:rFonts w:ascii="Arial" w:hAnsi="Arial" w:cs="Arial"/>
+        </w:rPr>
+        <w:t xml:space="preserve"> obtained from Kaggle</w:t>
+      </w:r>
+      <w:r>
+        <w:rPr>
+          <w:rFonts w:ascii="Arial" w:hAnsi="Arial" w:cs="Arial"/>
+        </w:rPr>
+        <w:t>, available from the following link</w:t>
+      </w:r>
+      <w:r>
+        <w:rPr>
+          <w:rFonts w:ascii="Arial" w:hAnsi="Arial" w:cs="Arial"/>
+        </w:rPr>
+        <w:t>:</w:t>
+      </w:r>
+      <w:r>
+        <w:rPr>
+          <w:rFonts w:ascii="Arial" w:hAnsi="Arial" w:cs="Arial"/>
+        </w:rPr>
         <w:t xml:space="preserve"> </w:t>
       </w:r>
-      <w:proofErr w:type="gramStart"/>
-      <w:r>
-        <w:t>Parvez ,</w:t>
-      </w:r>
-      <w:proofErr w:type="gramEnd"/>
-      <w:r>
-        <w:t xml:space="preserve"> Patel Kaushal &amp; Frank </w:t>
-      </w:r>
-      <w:proofErr w:type="spellStart"/>
-      <w:r>
-        <w:t>Mckenzie</w:t>
-      </w:r>
-      <w:proofErr w:type="spellEnd"/>
-      <w:r>
-        <w:t>.</w:t>
-      </w:r>
-    </w:p>
-    <w:p/>
-    <w:p>
-      <w:r>
-        <w:t>Project description/ Outline:</w:t>
-      </w:r>
-    </w:p>
-    <w:p>
-      <w:r>
-        <w:t xml:space="preserve">Using </w:t>
-      </w:r>
-      <w:r>
-        <w:t>d</w:t>
-      </w:r>
-      <w:r>
-        <w:t xml:space="preserve">ifferent types of Human </w:t>
-      </w:r>
-      <w:r>
-        <w:t>facial expression</w:t>
-      </w:r>
-      <w:r>
-        <w:t xml:space="preserve"> to </w:t>
-      </w:r>
-      <w:r>
-        <w:t>classify</w:t>
-      </w:r>
-      <w:r>
+      <w:hyperlink r:id="rId5" w:history="1">
+        <w:r>
+          <w:rPr>
+            <w:rStyle w:val="Hyperlink"/>
+            <w:rFonts w:ascii="Arial" w:hAnsi="Arial" w:cs="Arial"/>
+          </w:rPr>
+          <w:t>https://www.kaggle.com/datasets/sudarshanvaidya/random-images-for-face-emotion-recognition</w:t>
+        </w:r>
+      </w:hyperlink>
+    </w:p>
+    <w:p>
+      <w:pPr>
+        <w:rPr>
+          <w:rFonts w:ascii="Arial" w:hAnsi="Arial" w:cs="Arial"/>
+        </w:rPr>
+      </w:pPr>
+      <w:r>
+        <w:rPr>
+          <w:rFonts w:ascii="Arial" w:hAnsi="Arial" w:cs="Arial"/>
+        </w:rPr>
+        <w:t xml:space="preserve">The </w:t>
+      </w:r>
+      <w:r>
+        <w:rPr>
+          <w:rFonts w:ascii="Arial" w:hAnsi="Arial" w:cs="Arial"/>
+        </w:rPr>
+        <w:t>p</w:t>
+      </w:r>
+      <w:r>
+        <w:rPr>
+          <w:rFonts w:ascii="Arial" w:hAnsi="Arial" w:cs="Arial"/>
+        </w:rPr>
+        <w:t>urpose of th</w:t>
+      </w:r>
+      <w:r>
+        <w:rPr>
+          <w:rFonts w:ascii="Arial" w:hAnsi="Arial" w:cs="Arial"/>
+        </w:rPr>
+        <w:t>is</w:t>
+      </w:r>
+      <w:r>
+        <w:rPr>
+          <w:rFonts w:ascii="Arial" w:hAnsi="Arial" w:cs="Arial"/>
+        </w:rPr>
+        <w:t xml:space="preserve"> project is to </w:t>
+      </w:r>
+      <w:r>
+        <w:rPr>
+          <w:rFonts w:ascii="Arial" w:hAnsi="Arial" w:cs="Arial"/>
+        </w:rPr>
+        <w:t>develop</w:t>
+      </w:r>
+      <w:r>
+        <w:rPr>
+          <w:rFonts w:ascii="Arial" w:hAnsi="Arial" w:cs="Arial"/>
+        </w:rPr>
         <w:t xml:space="preserve"> </w:t>
       </w:r>
       <w:r>
-        <w:t>emotions</w:t>
-      </w:r>
-      <w:r>
-        <w:t xml:space="preserve"> in eight categories,</w:t>
-      </w:r>
-      <w:r>
-        <w:t xml:space="preserve"> using</w:t>
-      </w:r>
-      <w:r>
-        <w:t xml:space="preserve"> Machine Learning Model</w:t>
-      </w:r>
-      <w:r>
-        <w:t>s</w:t>
-      </w:r>
-      <w:r>
-        <w:t>.</w:t>
-      </w:r>
-    </w:p>
-    <w:p>
-      <w:r>
-        <w:t>Data would be obtained from Kaggle.</w:t>
-      </w:r>
-    </w:p>
-    <w:p>
-      <w:r>
-        <w:t xml:space="preserve">The Purpose of the project is to use data analytics tools to </w:t>
-      </w:r>
-      <w:r>
-        <w:t>reveal human</w:t>
-      </w:r>
-      <w:r>
-        <w:t xml:space="preserve"> emotions through </w:t>
-      </w:r>
-      <w:r>
-        <w:t xml:space="preserve">a </w:t>
-      </w:r>
-      <w:r>
-        <w:t>machine Learning model. Our data set would indicate</w:t>
-      </w:r>
-      <w:r>
-        <w:t>,</w:t>
-      </w:r>
-      <w:r>
-        <w:t xml:space="preserve"> Anger, Contempt, disgust, fear, happiness, neutrality, </w:t>
-      </w:r>
-      <w:r>
+        <w:rPr>
+          <w:rFonts w:ascii="Arial" w:hAnsi="Arial" w:cs="Arial"/>
+        </w:rPr>
+        <w:t>a machine learning model capable of accurately determining the emotion a human is displaying based on their facial expression</w:t>
+      </w:r>
+      <w:r>
+        <w:rPr>
+          <w:rFonts w:ascii="Arial" w:hAnsi="Arial" w:cs="Arial"/>
+        </w:rPr>
+        <w:t xml:space="preserve">. </w:t>
+      </w:r>
+      <w:r>
+        <w:rPr>
+          <w:rFonts w:ascii="Arial" w:hAnsi="Arial" w:cs="Arial"/>
+        </w:rPr>
+        <w:t>The data</w:t>
+      </w:r>
+      <w:r>
+        <w:rPr>
+          <w:rFonts w:ascii="Arial" w:hAnsi="Arial" w:cs="Arial"/>
+        </w:rPr>
+        <w:t xml:space="preserve">set </w:t>
+      </w:r>
+      <w:r>
+        <w:rPr>
+          <w:rFonts w:ascii="Arial" w:hAnsi="Arial" w:cs="Arial"/>
+        </w:rPr>
+        <w:t>contains images categorised into:</w:t>
+      </w:r>
+      <w:r>
+        <w:rPr>
+          <w:rFonts w:ascii="Arial" w:hAnsi="Arial" w:cs="Arial"/>
+        </w:rPr>
+        <w:t xml:space="preserve"> </w:t>
+      </w:r>
+      <w:r>
+        <w:rPr>
+          <w:rFonts w:ascii="Arial" w:hAnsi="Arial" w:cs="Arial"/>
+        </w:rPr>
+        <w:t>a</w:t>
+      </w:r>
+      <w:r>
+        <w:rPr>
+          <w:rFonts w:ascii="Arial" w:hAnsi="Arial" w:cs="Arial"/>
+        </w:rPr>
+        <w:t xml:space="preserve">nger, </w:t>
+      </w:r>
+      <w:r>
+        <w:rPr>
+          <w:rFonts w:ascii="Arial" w:hAnsi="Arial" w:cs="Arial"/>
+        </w:rPr>
+        <w:t>c</w:t>
+      </w:r>
+      <w:r>
+        <w:rPr>
+          <w:rFonts w:ascii="Arial" w:hAnsi="Arial" w:cs="Arial"/>
+        </w:rPr>
+        <w:t xml:space="preserve">ontempt, disgust, fear, happiness, neutrality, </w:t>
+      </w:r>
+      <w:r>
+        <w:rPr>
+          <w:rFonts w:ascii="Arial" w:hAnsi="Arial" w:cs="Arial"/>
+        </w:rPr>
         <w:t>sadness,</w:t>
       </w:r>
       <w:r>
+        <w:rPr>
+          <w:rFonts w:ascii="Arial" w:hAnsi="Arial" w:cs="Arial"/>
+        </w:rPr>
         <w:t xml:space="preserve"> </w:t>
       </w:r>
       <w:r>
+        <w:rPr>
+          <w:rFonts w:ascii="Arial" w:hAnsi="Arial" w:cs="Arial"/>
+        </w:rPr>
         <w:t>and surprise.</w:t>
       </w:r>
-    </w:p>
-    <w:p>
-      <w:r>
+      <w:r>
+        <w:rPr>
+          <w:rFonts w:ascii="Arial" w:hAnsi="Arial" w:cs="Arial"/>
+        </w:rPr>
+        <w:t xml:space="preserve"> If time allows, we also are aiming to create a webpage in which the user can upload an image of a human face for analysis by this model.</w:t>
+      </w:r>
+    </w:p>
+    <w:p>
+      <w:pPr>
+        <w:rPr>
+          <w:rFonts w:ascii="Arial" w:hAnsi="Arial" w:cs="Arial"/>
+          <w:b/>
+          <w:bCs/>
+        </w:rPr>
+      </w:pPr>
+      <w:r>
+        <w:rPr>
+          <w:rFonts w:ascii="Arial" w:hAnsi="Arial" w:cs="Arial"/>
+          <w:b/>
+          <w:bCs/>
+        </w:rPr>
         <w:t>Research Question</w:t>
       </w:r>
       <w:r>
-        <w:t>.</w:t>
-      </w:r>
-    </w:p>
-    <w:p>
-      <w:r>
-        <w:t>Depicting different facial expression and analysing the possible outcome of that emotion.</w:t>
-      </w:r>
-    </w:p>
-    <w:p>
-      <w:r>
-        <w:tab/>
-      </w:r>
-      <w:r>
-        <w:t>Breakdown of Task</w:t>
+        <w:rPr>
+          <w:rFonts w:ascii="Arial" w:hAnsi="Arial" w:cs="Arial"/>
+          <w:b/>
+          <w:bCs/>
+        </w:rPr>
+        <w:t>:</w:t>
+      </w:r>
+    </w:p>
+    <w:p>
+      <w:pPr>
+        <w:rPr>
+          <w:rFonts w:ascii="Arial" w:hAnsi="Arial" w:cs="Arial"/>
+        </w:rPr>
+      </w:pPr>
+      <w:r>
+        <w:rPr>
+          <w:rFonts w:ascii="Arial" w:hAnsi="Arial" w:cs="Arial"/>
+        </w:rPr>
+        <w:t>Analysing human facial expressions to determine the emotion they represent.</w:t>
+      </w:r>
+    </w:p>
+    <w:p>
+      <w:pPr>
+        <w:rPr>
+          <w:rFonts w:ascii="Arial" w:hAnsi="Arial" w:cs="Arial"/>
+          <w:b/>
+          <w:bCs/>
+        </w:rPr>
+      </w:pPr>
+      <w:r>
+        <w:rPr>
+          <w:rFonts w:ascii="Arial" w:hAnsi="Arial" w:cs="Arial"/>
+          <w:b/>
+          <w:bCs/>
+        </w:rPr>
+        <w:t xml:space="preserve">Breakdown of </w:t>
+      </w:r>
+      <w:r>
+        <w:rPr>
+          <w:rFonts w:ascii="Arial" w:hAnsi="Arial" w:cs="Arial"/>
+          <w:b/>
+          <w:bCs/>
+        </w:rPr>
+        <w:t>t</w:t>
+      </w:r>
+      <w:r>
+        <w:rPr>
+          <w:rFonts w:ascii="Arial" w:hAnsi="Arial" w:cs="Arial"/>
+          <w:b/>
+          <w:bCs/>
+        </w:rPr>
+        <w:t>ask</w:t>
+      </w:r>
+      <w:r>
+        <w:rPr>
+          <w:rFonts w:ascii="Arial" w:hAnsi="Arial" w:cs="Arial"/>
+          <w:b/>
+          <w:bCs/>
+        </w:rPr>
+        <w:t>s:</w:t>
       </w:r>
     </w:p>
     <w:p>
@@ -168,31 +531,75 @@
           <w:ilvl w:val="0"/>
           <w:numId w:val="1"/>
         </w:numPr>
-      </w:pPr>
-      <w:r>
+        <w:rPr>
+          <w:rFonts w:ascii="Arial" w:hAnsi="Arial" w:cs="Arial"/>
+        </w:rPr>
+      </w:pPr>
+      <w:r>
+        <w:rPr>
+          <w:rFonts w:ascii="Arial" w:hAnsi="Arial" w:cs="Arial"/>
+        </w:rPr>
         <w:t>Data collection (</w:t>
       </w:r>
       <w:r>
-        <w:t xml:space="preserve">There are 5,500 + images with 8 emotions categories – anger, contempt, disgust, fear, happiness, neutrality, </w:t>
-      </w:r>
-      <w:proofErr w:type="gramStart"/>
-      <w:r>
-        <w:t>sadness</w:t>
-      </w:r>
-      <w:proofErr w:type="gramEnd"/>
-      <w:r>
-        <w:t xml:space="preserve"> and surprise. All images contain grayscale human face (or sketch). Each image is 224 x </w:t>
-      </w:r>
-      <w:proofErr w:type="gramStart"/>
-      <w:r>
-        <w:t>224 pixel</w:t>
-      </w:r>
-      <w:proofErr w:type="gramEnd"/>
-      <w:r>
-        <w:t xml:space="preserve"> grayscale in PNG format.</w:t>
-      </w:r>
-      <w:r>
-        <w:t>)</w:t>
+        <w:rPr>
+          <w:rFonts w:ascii="Arial" w:hAnsi="Arial" w:cs="Arial"/>
+        </w:rPr>
+        <w:t>t</w:t>
+      </w:r>
+      <w:r>
+        <w:rPr>
+          <w:rFonts w:ascii="Arial" w:hAnsi="Arial" w:cs="Arial"/>
+        </w:rPr>
+        <w:t xml:space="preserve">here are 5,500+ images </w:t>
+      </w:r>
+      <w:r>
+        <w:rPr>
+          <w:rFonts w:ascii="Arial" w:hAnsi="Arial" w:cs="Arial"/>
+        </w:rPr>
+        <w:t>divided into</w:t>
+      </w:r>
+      <w:r>
+        <w:rPr>
+          <w:rFonts w:ascii="Arial" w:hAnsi="Arial" w:cs="Arial"/>
+        </w:rPr>
+        <w:t xml:space="preserve"> 8 emotions</w:t>
+      </w:r>
+      <w:r>
+        <w:rPr>
+          <w:rFonts w:ascii="Arial" w:hAnsi="Arial" w:cs="Arial"/>
+        </w:rPr>
+        <w:t xml:space="preserve">: </w:t>
+      </w:r>
+      <w:r>
+        <w:rPr>
+          <w:rFonts w:ascii="Arial" w:hAnsi="Arial" w:cs="Arial"/>
+        </w:rPr>
+        <w:t>anger, contempt, disgust, fear, happiness, neutrality, sadness</w:t>
+      </w:r>
+      <w:r>
+        <w:rPr>
+          <w:rFonts w:ascii="Arial" w:hAnsi="Arial" w:cs="Arial"/>
+        </w:rPr>
+        <w:t>,</w:t>
+      </w:r>
+      <w:r>
+        <w:rPr>
+          <w:rFonts w:ascii="Arial" w:hAnsi="Arial" w:cs="Arial"/>
+        </w:rPr>
+        <w:t xml:space="preserve"> and surprise. All images contain grayscale human face (or sketch). Each image is 224 x 224 pi</w:t>
+      </w:r>
+      <w:r>
+        <w:rPr>
+          <w:rFonts w:ascii="Arial" w:hAnsi="Arial" w:cs="Arial"/>
+        </w:rPr>
+        <w:t>xels,</w:t>
+      </w:r>
+      <w:r>
+        <w:rPr>
+          <w:rFonts w:ascii="Arial" w:hAnsi="Arial" w:cs="Arial"/>
+        </w:rPr>
+        <w:t xml:space="preserve"> grayscale in PNG format.)</w:t>
       </w:r>
     </w:p>
     <w:p>
@@ -202,20 +609,65 @@
           <w:ilvl w:val="0"/>
           <w:numId w:val="1"/>
         </w:numPr>
-      </w:pPr>
-      <w:r>
-        <w:t xml:space="preserve">ETL process We will use Python Pandas, Python matplotlib, Google </w:t>
+        <w:rPr>
+          <w:rFonts w:ascii="Arial" w:hAnsi="Arial" w:cs="Arial"/>
+        </w:rPr>
+      </w:pPr>
+      <w:r>
+        <w:rPr>
+          <w:rFonts w:ascii="Arial" w:hAnsi="Arial" w:cs="Arial"/>
+        </w:rPr>
+        <w:t>This project w</w:t>
+      </w:r>
+      <w:r>
+        <w:rPr>
+          <w:rFonts w:ascii="Arial" w:hAnsi="Arial" w:cs="Arial"/>
+        </w:rPr>
+        <w:t xml:space="preserve">ill use </w:t>
+      </w:r>
+      <w:r>
+        <w:rPr>
+          <w:rFonts w:ascii="Arial" w:hAnsi="Arial" w:cs="Arial"/>
+        </w:rPr>
+        <w:t>the Pandas and M</w:t>
+      </w:r>
+      <w:r>
+        <w:rPr>
+          <w:rFonts w:ascii="Arial" w:hAnsi="Arial" w:cs="Arial"/>
+        </w:rPr>
+        <w:t>atplotlib</w:t>
+      </w:r>
+      <w:r>
+        <w:rPr>
+          <w:rFonts w:ascii="Arial" w:hAnsi="Arial" w:cs="Arial"/>
+        </w:rPr>
+        <w:t xml:space="preserve"> libraries for Python</w:t>
+      </w:r>
+      <w:r>
+        <w:rPr>
+          <w:rFonts w:ascii="Arial" w:hAnsi="Arial" w:cs="Arial"/>
+        </w:rPr>
+        <w:t xml:space="preserve">, Google </w:t>
       </w:r>
       <w:proofErr w:type="spellStart"/>
       <w:r>
-        <w:t>colab</w:t>
+        <w:rPr>
+          <w:rFonts w:ascii="Arial" w:hAnsi="Arial" w:cs="Arial"/>
+        </w:rPr>
+        <w:t>C</w:t>
+      </w:r>
+      <w:r>
+        <w:rPr>
+          <w:rFonts w:ascii="Arial" w:hAnsi="Arial" w:cs="Arial"/>
+        </w:rPr>
+        <w:t>olab</w:t>
       </w:r>
       <w:proofErr w:type="spellEnd"/>
       <w:r>
-        <w:t xml:space="preserve"> </w:t>
-      </w:r>
-      <w:r>
-        <w:t>for visualisation</w:t>
+        <w:rPr>
+          <w:rFonts w:ascii="Arial" w:hAnsi="Arial" w:cs="Arial"/>
+        </w:rPr>
+        <w:t>, and possibly HTML/CSS/JS</w:t>
       </w:r>
     </w:p>
     <w:p>
@@ -225,12 +677,49 @@
           <w:ilvl w:val="0"/>
           <w:numId w:val="1"/>
         </w:numPr>
-      </w:pPr>
-      <w:r>
-        <w:t>Machine learning Model preparation</w:t>
-      </w:r>
-      <w:r>
-        <w:t xml:space="preserve"> We will use neural network to prepare a deep learning Model.</w:t>
+        <w:rPr>
+          <w:rFonts w:ascii="Arial" w:hAnsi="Arial" w:cs="Arial"/>
+        </w:rPr>
+      </w:pPr>
+      <w:r>
+        <w:rPr>
+          <w:rFonts w:ascii="Arial" w:hAnsi="Arial" w:cs="Arial"/>
+        </w:rPr>
+        <w:t xml:space="preserve">Following </w:t>
+      </w:r>
+      <w:proofErr w:type="spellStart"/>
+      <w:r>
+        <w:rPr>
+          <w:rFonts w:ascii="Arial" w:hAnsi="Arial" w:cs="Arial"/>
+        </w:rPr>
+        <w:t>preprocessing</w:t>
+      </w:r>
+      <w:proofErr w:type="spellEnd"/>
+      <w:r>
+        <w:rPr>
+          <w:rFonts w:ascii="Arial" w:hAnsi="Arial" w:cs="Arial"/>
+        </w:rPr>
+        <w:t xml:space="preserve"> of data, </w:t>
+      </w:r>
+      <w:proofErr w:type="spellStart"/>
+      <w:r>
+        <w:rPr>
+          <w:rFonts w:ascii="Arial" w:hAnsi="Arial" w:cs="Arial"/>
+        </w:rPr>
+        <w:t>T</w:t>
+      </w:r>
+      <w:r>
+        <w:rPr>
+          <w:rFonts w:ascii="Arial" w:hAnsi="Arial" w:cs="Arial"/>
+        </w:rPr>
+        <w:t>ensorflow</w:t>
+      </w:r>
+      <w:proofErr w:type="spellEnd"/>
+      <w:r>
+        <w:rPr>
+          <w:rFonts w:ascii="Arial" w:hAnsi="Arial" w:cs="Arial"/>
+        </w:rPr>
+        <w:t xml:space="preserve"> will be used for the development of the machine learning model</w:t>
       </w:r>
     </w:p>
     <w:p>
@@ -240,8 +729,14 @@
           <w:ilvl w:val="0"/>
           <w:numId w:val="1"/>
         </w:numPr>
-      </w:pPr>
-      <w:r>
+        <w:rPr>
+          <w:rFonts w:ascii="Arial" w:hAnsi="Arial" w:cs="Arial"/>
+        </w:rPr>
+      </w:pPr>
+      <w:r>
+        <w:rPr>
+          <w:rFonts w:ascii="Arial" w:hAnsi="Arial" w:cs="Arial"/>
+        </w:rPr>
         <w:t>Train the Model</w:t>
       </w:r>
     </w:p>
@@ -252,8 +747,14 @@
           <w:ilvl w:val="0"/>
           <w:numId w:val="1"/>
         </w:numPr>
-      </w:pPr>
-      <w:r>
+        <w:rPr>
+          <w:rFonts w:ascii="Arial" w:hAnsi="Arial" w:cs="Arial"/>
+        </w:rPr>
+      </w:pPr>
+      <w:r>
+        <w:rPr>
+          <w:rFonts w:ascii="Arial" w:hAnsi="Arial" w:cs="Arial"/>
+        </w:rPr>
         <w:t>Test the Model</w:t>
       </w:r>
     </w:p>
@@ -264,8 +765,14 @@
           <w:ilvl w:val="0"/>
           <w:numId w:val="1"/>
         </w:numPr>
-      </w:pPr>
-      <w:r>
+        <w:rPr>
+          <w:rFonts w:ascii="Arial" w:hAnsi="Arial" w:cs="Arial"/>
+        </w:rPr>
+      </w:pPr>
+      <w:r>
+        <w:rPr>
+          <w:rFonts w:ascii="Arial" w:hAnsi="Arial" w:cs="Arial"/>
+        </w:rPr>
         <w:t>Save the model</w:t>
       </w:r>
     </w:p>
@@ -276,9 +783,27 @@
           <w:ilvl w:val="0"/>
           <w:numId w:val="1"/>
         </w:numPr>
-      </w:pPr>
-      <w:r>
-        <w:t>Prepare a read me File</w:t>
+        <w:rPr>
+          <w:rFonts w:ascii="Arial" w:hAnsi="Arial" w:cs="Arial"/>
+        </w:rPr>
+      </w:pPr>
+      <w:r>
+        <w:rPr>
+          <w:rFonts w:ascii="Arial" w:hAnsi="Arial" w:cs="Arial"/>
+        </w:rPr>
+        <w:t xml:space="preserve">Prepare a </w:t>
+      </w:r>
+      <w:r>
+        <w:rPr>
+          <w:rFonts w:ascii="Arial" w:hAnsi="Arial" w:cs="Arial"/>
+        </w:rPr>
+        <w:t>Readm</w:t>
+      </w:r>
+      <w:r>
+        <w:rPr>
+          <w:rFonts w:ascii="Arial" w:hAnsi="Arial" w:cs="Arial"/>
+        </w:rPr>
+        <w:t>e File</w:t>
       </w:r>
     </w:p>
     <w:p>
@@ -288,8 +813,14 @@
           <w:ilvl w:val="0"/>
           <w:numId w:val="1"/>
         </w:numPr>
-      </w:pPr>
-      <w:r>
+        <w:rPr>
+          <w:rFonts w:ascii="Arial" w:hAnsi="Arial" w:cs="Arial"/>
+        </w:rPr>
+      </w:pPr>
+      <w:r>
+        <w:rPr>
+          <w:rFonts w:ascii="Arial" w:hAnsi="Arial" w:cs="Arial"/>
+        </w:rPr>
         <w:t>Create a write-up summary based on our findings</w:t>
       </w:r>
     </w:p>
@@ -302,7 +833,30 @@
         </w:numPr>
       </w:pPr>
       <w:r>
-        <w:t>Presentation would be through PowerPoint.</w:t>
+        <w:rPr>
+          <w:rFonts w:ascii="Arial" w:hAnsi="Arial" w:cs="Arial"/>
+        </w:rPr>
+        <w:t>Present</w:t>
+      </w:r>
+      <w:r>
+        <w:rPr>
+          <w:rFonts w:ascii="Arial" w:hAnsi="Arial" w:cs="Arial"/>
+        </w:rPr>
+        <w:t xml:space="preserve"> our findings via </w:t>
+      </w:r>
+      <w:proofErr w:type="spellStart"/>
+      <w:r>
+        <w:rPr>
+          <w:rFonts w:ascii="Arial" w:hAnsi="Arial" w:cs="Arial"/>
+        </w:rPr>
+        <w:t>Powerpoint</w:t>
+      </w:r>
+      <w:proofErr w:type="spellEnd"/>
+      <w:r>
+        <w:rPr>
+          <w:rFonts w:ascii="Arial" w:hAnsi="Arial" w:cs="Arial"/>
+        </w:rPr>
+        <w:t xml:space="preserve"> presentation</w:t>
       </w:r>
     </w:p>
     <w:sectPr>
@@ -872,6 +1426,29 @@
       <w:contextualSpacing/>
     </w:pPr>
   </w:style>
+  <w:style w:type="character" w:styleId="Hyperlink">
+    <w:name w:val="Hyperlink"/>
+    <w:basedOn w:val="DefaultParagraphFont"/>
+    <w:uiPriority w:val="99"/>
+    <w:unhideWhenUsed/>
+    <w:rsid w:val="005646AE"/>
+    <w:rPr>
+      <w:color w:val="0563C1" w:themeColor="hyperlink"/>
+      <w:u w:val="single"/>
+    </w:rPr>
+  </w:style>
+  <w:style w:type="character" w:styleId="UnresolvedMention">
+    <w:name w:val="Unresolved Mention"/>
+    <w:basedOn w:val="DefaultParagraphFont"/>
+    <w:uiPriority w:val="99"/>
+    <w:semiHidden/>
+    <w:unhideWhenUsed/>
+    <w:rsid w:val="005646AE"/>
+    <w:rPr>
+      <w:color w:val="605E5C"/>
+      <w:shd w:val="clear" w:color="auto" w:fill="E1DFDD"/>
+    </w:rPr>
+  </w:style>
 </w:styles>
 </file>
 

</xml_diff>